<commit_message>
s2 s1 l5 l1 metallurgy added
</commit_message>
<xml_diff>
--- a/storage/S1-Steam-Fired-Series-1.docx
+++ b/storage/S1-Steam-Fired-Series-1.docx
@@ -194,7 +194,7 @@
                 <w:b w:val="1"/>
                 <w:bCs w:val="1"/>
               </w:rPr>
-              <w:t xml:space="preserve">04/08/2021, 10:12 AM</w:t>
+              <w:t xml:space="preserve">05/12/2021, 01:46 PM</w:t>
             </w:r>
           </w:p>
         </w:tc>
@@ -269,7 +269,7 @@
                 <w:b w:val="1"/>
                 <w:bCs w:val="1"/>
               </w:rPr>
-              <w:t xml:space="preserve">TAC S1 M1</w:t>
+              <w:t xml:space="preserve">TAC S1 E4</w:t>
             </w:r>
           </w:p>
         </w:tc>
@@ -446,7 +446,7 @@
                 <w:b w:val="1"/>
                 <w:bCs w:val="1"/>
               </w:rPr>
-              <w:t xml:space="preserve">48</w:t>
+              <w:t xml:space="preserve">484</w:t>
             </w:r>
           </w:p>
         </w:tc>
@@ -597,7 +597,7 @@
             </w:pPr>
             <w:r>
               <w:rPr/>
-              <w:t xml:space="preserve">26.1</w:t>
+              <w:t xml:space="preserve">292</w:t>
             </w:r>
           </w:p>
         </w:tc>
@@ -652,7 +652,7 @@
             </w:pPr>
             <w:r>
               <w:rPr/>
-              <w:t xml:space="preserve">12.2</w:t>
+              <w:t xml:space="preserve">12</w:t>
             </w:r>
           </w:p>
         </w:tc>
@@ -707,7 +707,7 @@
             </w:pPr>
             <w:r>
               <w:rPr/>
-              <w:t xml:space="preserve">6.7</w:t>
+              <w:t xml:space="preserve">7</w:t>
             </w:r>
           </w:p>
         </w:tc>
@@ -762,7 +762,7 @@
             </w:pPr>
             <w:r>
               <w:rPr/>
-              <w:t xml:space="preserve">3+3</w:t>
+              <w:t xml:space="preserve">1+1</w:t>
             </w:r>
           </w:p>
         </w:tc>
@@ -817,7 +817,7 @@
             </w:pPr>
             <w:r>
               <w:rPr/>
-              <w:t xml:space="preserve">7.7</w:t>
+              <w:t xml:space="preserve">3.4</w:t>
             </w:r>
           </w:p>
         </w:tc>
@@ -872,7 +872,7 @@
             </w:pPr>
             <w:r>
               <w:rPr/>
-              <w:t xml:space="preserve">80</w:t>
+              <w:t xml:space="preserve">200</w:t>
             </w:r>
           </w:p>
         </w:tc>
@@ -1035,7 +1035,7 @@
             </w:pPr>
             <w:r>
               <w:rPr/>
-              <w:t xml:space="preserve">0.00002</w:t>
+              <w:t xml:space="preserve">standard</w:t>
             </w:r>
           </w:p>
         </w:tc>
@@ -1241,7 +1241,7 @@
             </w:pPr>
             <w:r>
               <w:rPr/>
-              <w:t xml:space="preserve">48</w:t>
+              <w:t xml:space="preserve">484</w:t>
             </w:r>
           </w:p>
         </w:tc>
@@ -1296,7 +1296,7 @@
             </w:pPr>
             <w:r>
               <w:rPr/>
-              <w:t xml:space="preserve">29.4</w:t>
+              <w:t xml:space="preserve">32</w:t>
             </w:r>
           </w:p>
         </w:tc>
@@ -1351,7 +1351,7 @@
             </w:pPr>
             <w:r>
               <w:rPr/>
-              <w:t xml:space="preserve">36.5</w:t>
+              <w:t xml:space="preserve">38.8</w:t>
             </w:r>
           </w:p>
         </w:tc>
@@ -1406,7 +1406,7 @@
             </w:pPr>
             <w:r>
               <w:rPr/>
-              <w:t xml:space="preserve">1+1/2</w:t>
+              <w:t xml:space="preserve">1+1/1</w:t>
             </w:r>
           </w:p>
         </w:tc>
@@ -1516,7 +1516,7 @@
             </w:pPr>
             <w:r>
               <w:rPr/>
-              <w:t xml:space="preserve">5</w:t>
+              <w:t xml:space="preserve">9.1</w:t>
             </w:r>
           </w:p>
         </w:tc>
@@ -1571,7 +1571,7 @@
             </w:pPr>
             <w:r>
               <w:rPr/>
-              <w:t xml:space="preserve">100</w:t>
+              <w:t xml:space="preserve">250</w:t>
             </w:r>
           </w:p>
         </w:tc>
@@ -1734,7 +1734,7 @@
             </w:pPr>
             <w:r>
               <w:rPr/>
-              <w:t xml:space="preserve">0.00005</w:t>
+              <w:t xml:space="preserve">standard</w:t>
             </w:r>
           </w:p>
         </w:tc>
@@ -1995,7 +1995,7 @@
             </w:pPr>
             <w:r>
               <w:rPr/>
-              <w:t xml:space="preserve">338.1</w:t>
+              <w:t xml:space="preserve">3238.8</w:t>
             </w:r>
           </w:p>
         </w:tc>
@@ -2160,7 +2160,7 @@
             </w:pPr>
             <w:r>
               <w:rPr/>
-              <w:t xml:space="preserve">100</w:t>
+              <w:t xml:space="preserve">200</w:t>
             </w:r>
           </w:p>
         </w:tc>
@@ -2215,7 +2215,7 @@
             </w:pPr>
             <w:r>
               <w:rPr/>
-              <w:t xml:space="preserve">20</w:t>
+              <w:t xml:space="preserve">40</w:t>
             </w:r>
           </w:p>
         </w:tc>
@@ -2419,7 +2419,7 @@
             </w:pPr>
             <w:r>
               <w:rPr/>
-              <w:t xml:space="preserve">460 V( ±10%), 60 Hz (±5%), 3 Phase+N</w:t>
+              <w:t xml:space="preserve">415 V( ±10%), 50 Hz (±5%), 3 Phase+N</w:t>
             </w:r>
           </w:p>
         </w:tc>
@@ -2474,7 +2474,7 @@
             </w:pPr>
             <w:r>
               <w:rPr/>
-              <w:t xml:space="preserve">5.6</w:t>
+              <w:t xml:space="preserve">13.4</w:t>
             </w:r>
           </w:p>
         </w:tc>
@@ -2529,7 +2529,7 @@
             </w:pPr>
             <w:r>
               <w:rPr/>
-              <w:t xml:space="preserve">1.1( 3.4 )</w:t>
+              <w:t xml:space="preserve">5.5( 14 )</w:t>
             </w:r>
           </w:p>
         </w:tc>
@@ -2584,7 +2584,7 @@
             </w:pPr>
             <w:r>
               <w:rPr/>
-              <w:t xml:space="preserve">0.1( 0.6 )</w:t>
+              <w:t xml:space="preserve">0.3( 1.4 )</w:t>
             </w:r>
           </w:p>
         </w:tc>
@@ -2640,112 +2640,6 @@
             <w:r>
               <w:rPr/>
               <w:t xml:space="preserve">0.75( 1.8 )</w:t>
-            </w:r>
-          </w:p>
-        </w:tc>
-      </w:tr>
-      <w:tr>
-        <w:trPr/>
-        <w:tc>
-          <w:tcPr>
-            <w:tcW w:w="700" w:type="dxa"/>
-          </w:tcPr>
-          <w:p>
-            <w:pPr/>
-            <w:r>
-              <w:rPr/>
-              <w:t xml:space="preserve">6.</w:t>
-            </w:r>
-          </w:p>
-        </w:tc>
-        <w:tc>
-          <w:tcPr>
-            <w:tcW w:w="2850" w:type="dxa"/>
-          </w:tcPr>
-          <w:p>
-            <w:pPr/>
-            <w:r>
-              <w:rPr/>
-              <w:t xml:space="preserve">MOP</w:t>
-            </w:r>
-          </w:p>
-        </w:tc>
-        <w:tc>
-          <w:tcPr>
-            <w:tcW w:w="1750" w:type="dxa"/>
-          </w:tcPr>
-          <w:p>
-            <w:pPr/>
-            <w:r>
-              <w:rPr/>
-              <w:t xml:space="preserve"/>
-            </w:r>
-          </w:p>
-        </w:tc>
-        <w:tc>
-          <w:tcPr>
-            <w:tcW w:w="1750" w:type="dxa"/>
-          </w:tcPr>
-          <w:p>
-            <w:pPr>
-              <w:jc w:val="center"/>
-            </w:pPr>
-            <w:r>
-              <w:rPr/>
-              <w:t xml:space="preserve">12</w:t>
-            </w:r>
-          </w:p>
-        </w:tc>
-      </w:tr>
-      <w:tr>
-        <w:trPr/>
-        <w:tc>
-          <w:tcPr>
-            <w:tcW w:w="700" w:type="dxa"/>
-          </w:tcPr>
-          <w:p>
-            <w:pPr/>
-            <w:r>
-              <w:rPr/>
-              <w:t xml:space="preserve">7.</w:t>
-            </w:r>
-          </w:p>
-        </w:tc>
-        <w:tc>
-          <w:tcPr>
-            <w:tcW w:w="2850" w:type="dxa"/>
-          </w:tcPr>
-          <w:p>
-            <w:pPr/>
-            <w:r>
-              <w:rPr/>
-              <w:t xml:space="preserve">MCA</w:t>
-            </w:r>
-          </w:p>
-        </w:tc>
-        <w:tc>
-          <w:tcPr>
-            <w:tcW w:w="1750" w:type="dxa"/>
-          </w:tcPr>
-          <w:p>
-            <w:pPr/>
-            <w:r>
-              <w:rPr/>
-              <w:t xml:space="preserve"/>
-            </w:r>
-          </w:p>
-        </w:tc>
-        <w:tc>
-          <w:tcPr>
-            <w:tcW w:w="1750" w:type="dxa"/>
-          </w:tcPr>
-          <w:p>
-            <w:pPr>
-              <w:jc w:val="center"/>
-            </w:pPr>
-            <w:r>
-              <w:rPr/>
-              <w:t xml:space="preserve">9</w:t>
             </w:r>
           </w:p>
         </w:tc>
@@ -2896,7 +2790,7 @@
             </w:pPr>
             <w:r>
               <w:rPr/>
-              <w:t xml:space="preserve">2800</w:t>
+              <w:t xml:space="preserve">4910</w:t>
             </w:r>
           </w:p>
         </w:tc>
@@ -2951,7 +2845,7 @@
             </w:pPr>
             <w:r>
               <w:rPr/>
-              <w:t xml:space="preserve">1450</w:t>
+              <w:t xml:space="preserve">2305</w:t>
             </w:r>
           </w:p>
         </w:tc>
@@ -3006,7 +2900,7 @@
             </w:pPr>
             <w:r>
               <w:rPr/>
-              <w:t xml:space="preserve">2250</w:t>
+              <w:t xml:space="preserve">3395</w:t>
             </w:r>
           </w:p>
         </w:tc>
@@ -3061,7 +2955,7 @@
             </w:pPr>
             <w:r>
               <w:rPr/>
-              <w:t xml:space="preserve">3.3</w:t>
+              <w:t xml:space="preserve">13.7</w:t>
             </w:r>
           </w:p>
         </w:tc>
@@ -3116,7 +3010,7 @@
             </w:pPr>
             <w:r>
               <w:rPr/>
-              <w:t xml:space="preserve">3.1</w:t>
+              <w:t xml:space="preserve">12.7</w:t>
             </w:r>
           </w:p>
         </w:tc>
@@ -3171,7 +3065,7 @@
             </w:pPr>
             <w:r>
               <w:rPr/>
-              <w:t xml:space="preserve">4.7</w:t>
+              <w:t xml:space="preserve">21.8</w:t>
             </w:r>
           </w:p>
         </w:tc>
@@ -3226,7 +3120,7 @@
             </w:pPr>
             <w:r>
               <w:rPr/>
-              <w:t xml:space="preserve">2.8</w:t>
+              <w:t xml:space="preserve">10</w:t>
             </w:r>
           </w:p>
         </w:tc>
@@ -3281,7 +3175,7 @@
             </w:pPr>
             <w:r>
               <w:rPr/>
-              <w:t xml:space="preserve">2700</w:t>
+              <w:t xml:space="preserve">4690</w:t>
             </w:r>
           </w:p>
         </w:tc>
@@ -3681,42 +3575,28 @@
       <w:pPr/>
       <w:r>
         <w:rPr/>
-        <w:t xml:space="preserve">1. This is an ARI selection</w:t>
+        <w:t xml:space="preserve">1. This selection is valid for insulated chiller only.</w:t>
       </w:r>
     </w:p>
     <w:p>
       <w:pPr/>
       <w:r>
         <w:rPr/>
-        <w:t xml:space="preserve">2. This selection is valid for insulated chiller only.</w:t>
+        <w:t xml:space="preserve">2. For non-insulated chiller, the Capacity and Heat source consumption will vary.</w:t>
       </w:r>
     </w:p>
     <w:p>
       <w:pPr/>
       <w:r>
         <w:rPr/>
-        <w:t xml:space="preserve">3. For non-insulated chiller, the Capacity and Heat source consumption will vary.</w:t>
+        <w:t xml:space="preserve">3. Plant Room Temperature should be from +5 deg C to +45 deg C</w:t>
       </w:r>
     </w:p>
     <w:p>
       <w:pPr/>
       <w:r>
         <w:rPr/>
-        <w:t xml:space="preserve">4. Plant Room Temperature should be from +5 deg C to +45 deg C</w:t>
-      </w:r>
-    </w:p>
-    <w:p>
-      <w:pPr/>
-      <w:r>
-        <w:rPr/>
-        <w:t xml:space="preserve">5. Please contact Thermax representative / Office for customised specifications.</w:t>
-      </w:r>
-    </w:p>
-    <w:p>
-      <w:pPr/>
-      <w:r>
-        <w:rPr/>
-        <w:t xml:space="preserve">6. Try Reducing Cooling water flow</w:t>
+        <w:t xml:space="preserve">4. Please contact Thermax representative / Office for customised specifications.</w:t>
       </w:r>
     </w:p>
     <w:sectPr>

</xml_diff>